<commit_message>
Revised HowTo and api.docx
</commit_message>
<xml_diff>
--- a/HowTo.docx
+++ b/HowTo.docx
@@ -1,6 +1,6 @@
 
 <file path=word/document.xml><?xml version="1.0" encoding="utf-8"?>
-<w:document xmlns:ve="http://schemas.openxmlformats.org/markup-compatibility/2006" xmlns:o="urn:schemas-microsoft-com:office:office" xmlns:r="http://schemas.openxmlformats.org/officeDocument/2006/relationships" xmlns:m="http://schemas.openxmlformats.org/officeDocument/2006/math" xmlns:v="urn:schemas-microsoft-com:vml" xmlns:wp="http://schemas.openxmlformats.org/drawingml/2006/wordprocessingDrawing" xmlns:w10="urn:schemas-microsoft-com:office:word" xmlns:w="http://schemas.openxmlformats.org/wordprocessingml/2006/main" xmlns:wne="http://schemas.microsoft.com/office/word/2006/wordml">
+<w:document xmlns:wpc="http://schemas.microsoft.com/office/word/2010/wordprocessingCanvas" xmlns:mo="http://schemas.microsoft.com/office/mac/office/2008/main" xmlns:mc="http://schemas.openxmlformats.org/markup-compatibility/2006" xmlns:mv="urn:schemas-microsoft-com:mac:vml" xmlns:o="urn:schemas-microsoft-com:office:office" xmlns:r="http://schemas.openxmlformats.org/officeDocument/2006/relationships" xmlns:m="http://schemas.openxmlformats.org/officeDocument/2006/math" xmlns:v="urn:schemas-microsoft-com:vml" xmlns:wp14="http://schemas.microsoft.com/office/word/2010/wordprocessingDrawing" xmlns:wp="http://schemas.openxmlformats.org/drawingml/2006/wordprocessingDrawing" xmlns:w10="urn:schemas-microsoft-com:office:word" xmlns:w="http://schemas.openxmlformats.org/wordprocessingml/2006/main" xmlns:w14="http://schemas.microsoft.com/office/word/2010/wordml" xmlns:wpg="http://schemas.microsoft.com/office/word/2010/wordprocessingGroup" xmlns:wpi="http://schemas.microsoft.com/office/word/2010/wordprocessingInk" xmlns:wne="http://schemas.microsoft.com/office/word/2006/wordml" xmlns:wps="http://schemas.microsoft.com/office/word/2010/wordprocessingShape" mc:Ignorable="w14 wp14">
   <w:body>
     <w:p>
       <w:pPr>
@@ -28,10 +28,34 @@
         <w:jc w:val="both"/>
       </w:pPr>
       <w:r>
-        <w:t>This manual page thoroughly describes the steps to get, compile and run Blackadder, and all complementary components, like the Topology Manager (TM), in a single machine as well as in a testbed.</w:t>
-      </w:r>
-      <w:r>
-        <w:t xml:space="preserve"> This manual assumes a clean installation of the latest Debian distribution although it should be accurate for other Debian-like distributions.</w:t>
+        <w:t xml:space="preserve">This manual page thoroughly describes the steps to get, compile and run Blackadder, and all complementary components, like the Topology Manager (TM), in a single machine as well as in a </w:t>
+      </w:r>
+      <w:proofErr w:type="spellStart"/>
+      <w:r>
+        <w:t>testbed</w:t>
+      </w:r>
+      <w:proofErr w:type="spellEnd"/>
+      <w:r>
+        <w:t>.</w:t>
+      </w:r>
+      <w:r>
+        <w:t xml:space="preserve"> This manual assumes a clean installation of the latest </w:t>
+      </w:r>
+      <w:proofErr w:type="spellStart"/>
+      <w:r>
+        <w:t>Debian</w:t>
+      </w:r>
+      <w:proofErr w:type="spellEnd"/>
+      <w:r>
+        <w:t xml:space="preserve"> distribution although it should be accurate for other </w:t>
+      </w:r>
+      <w:proofErr w:type="spellStart"/>
+      <w:r>
+        <w:t>Debian</w:t>
+      </w:r>
+      <w:proofErr w:type="spellEnd"/>
+      <w:r>
+        <w:t>-like distributions.</w:t>
       </w:r>
     </w:p>
     <w:p>
@@ -44,6 +68,22 @@
       </w:r>
     </w:p>
     <w:p>
+      <w:r>
+        <w:t xml:space="preserve">Note that some of the commands might need running under </w:t>
+      </w:r>
+      <w:proofErr w:type="spellStart"/>
+      <w:r>
+        <w:rPr>
+          <w:b/>
+        </w:rPr>
+        <w:t>sudo</w:t>
+      </w:r>
+      <w:proofErr w:type="spellEnd"/>
+      <w:r>
+        <w:t>!</w:t>
+      </w:r>
+    </w:p>
+    <w:p>
       <w:pPr>
         <w:pStyle w:val="Heading2"/>
         <w:jc w:val="both"/>
@@ -58,7 +98,15 @@
         <w:jc w:val="both"/>
       </w:pPr>
       <w:r>
-        <w:t xml:space="preserve">-install Git: </w:t>
+        <w:t>-</w:t>
+      </w:r>
+      <w:proofErr w:type="gramStart"/>
+      <w:r>
+        <w:t>install</w:t>
+      </w:r>
+      <w:proofErr w:type="gramEnd"/>
+      <w:r>
+        <w:t xml:space="preserve"> Git: </w:t>
       </w:r>
       <w:r>
         <w:rPr>
@@ -73,22 +121,46 @@
         <w:jc w:val="both"/>
       </w:pPr>
       <w:r>
-        <w:t xml:space="preserve">-get Click:  </w:t>
-      </w:r>
-      <w:r>
-        <w:rPr>
-          <w:i/>
-        </w:rPr>
-        <w:t>git clone git://read.cs.ucla.edu/git/click DIR</w:t>
-      </w:r>
-    </w:p>
-    <w:p>
-      <w:pPr>
-        <w:spacing w:after="0"/>
-        <w:jc w:val="both"/>
-      </w:pPr>
-      <w:r>
-        <w:t xml:space="preserve">-install g++ if it’s not there: </w:t>
+        <w:t>-</w:t>
+      </w:r>
+      <w:proofErr w:type="gramStart"/>
+      <w:r>
+        <w:t>get</w:t>
+      </w:r>
+      <w:proofErr w:type="gramEnd"/>
+      <w:r>
+        <w:t xml:space="preserve"> Click:  </w:t>
+      </w:r>
+      <w:r>
+        <w:rPr>
+          <w:i/>
+        </w:rPr>
+        <w:t xml:space="preserve">git clone git://read.cs.ucla.edu/git/click </w:t>
+      </w:r>
+      <w:r>
+        <w:rPr>
+          <w:i/>
+        </w:rPr>
+        <w:t>/directory_of_your_choice</w:t>
+      </w:r>
+      <w:bookmarkStart w:id="0" w:name="_GoBack"/>
+      <w:bookmarkEnd w:id="0"/>
+    </w:p>
+    <w:p>
+      <w:pPr>
+        <w:spacing w:after="0"/>
+        <w:jc w:val="both"/>
+      </w:pPr>
+      <w:r>
+        <w:t>-</w:t>
+      </w:r>
+      <w:proofErr w:type="gramStart"/>
+      <w:r>
+        <w:t>install</w:t>
+      </w:r>
+      <w:proofErr w:type="gramEnd"/>
+      <w:r>
+        <w:t xml:space="preserve"> g++ if it’s not there: </w:t>
       </w:r>
       <w:r>
         <w:rPr>
@@ -103,7 +175,15 @@
         <w:jc w:val="both"/>
       </w:pPr>
       <w:r>
-        <w:t>-configure C</w:t>
+        <w:t>-</w:t>
+      </w:r>
+      <w:proofErr w:type="gramStart"/>
+      <w:r>
+        <w:t>configure</w:t>
+      </w:r>
+      <w:proofErr w:type="gramEnd"/>
+      <w:r>
+        <w:t xml:space="preserve"> C</w:t>
       </w:r>
       <w:r>
         <w:t>lick without kernel module support (and support for user-space multithreading):</w:t>
@@ -118,11 +198,33 @@
           <w:i/>
         </w:rPr>
       </w:pPr>
-      <w:r>
-        <w:rPr>
-          <w:i/>
-        </w:rPr>
-        <w:t>./configure --disable-linuxmodule --enable-user-multithread</w:t>
+      <w:proofErr w:type="gramStart"/>
+      <w:r>
+        <w:rPr>
+          <w:i/>
+        </w:rPr>
+        <w:t>./</w:t>
+      </w:r>
+      <w:proofErr w:type="gramEnd"/>
+      <w:r>
+        <w:rPr>
+          <w:i/>
+        </w:rPr>
+        <w:t>configure --disable-</w:t>
+      </w:r>
+      <w:proofErr w:type="spellStart"/>
+      <w:r>
+        <w:rPr>
+          <w:i/>
+        </w:rPr>
+        <w:t>linuxmodule</w:t>
+      </w:r>
+      <w:proofErr w:type="spellEnd"/>
+      <w:r>
+        <w:rPr>
+          <w:i/>
+        </w:rPr>
+        <w:t xml:space="preserve"> --enable-user-multithread</w:t>
       </w:r>
     </w:p>
     <w:p>
@@ -152,13 +254,35 @@
         <w:jc w:val="both"/>
       </w:pPr>
       <w:r>
-        <w:t xml:space="preserve">-compile and install Click: </w:t>
-      </w:r>
-      <w:r>
-        <w:rPr>
-          <w:i/>
-        </w:rPr>
-        <w:t>(sudo) make install</w:t>
+        <w:t>-</w:t>
+      </w:r>
+      <w:proofErr w:type="gramStart"/>
+      <w:r>
+        <w:t>compile</w:t>
+      </w:r>
+      <w:proofErr w:type="gramEnd"/>
+      <w:r>
+        <w:t xml:space="preserve"> and install Click: </w:t>
+      </w:r>
+      <w:r>
+        <w:rPr>
+          <w:i/>
+        </w:rPr>
+        <w:t>(</w:t>
+      </w:r>
+      <w:proofErr w:type="spellStart"/>
+      <w:r>
+        <w:rPr>
+          <w:i/>
+        </w:rPr>
+        <w:t>sudo</w:t>
+      </w:r>
+      <w:proofErr w:type="spellEnd"/>
+      <w:r>
+        <w:rPr>
+          <w:i/>
+        </w:rPr>
+        <w:t>) make install</w:t>
       </w:r>
     </w:p>
     <w:p>
@@ -194,9 +318,17 @@
         <w:t>ulting to a large library (and C</w:t>
       </w:r>
       <w:r>
-        <w:t>lick module if supported). To avoid that use the mkminidriver tool (</w:t>
-      </w:r>
-      <w:hyperlink r:id="rId7" w:history="1">
+        <w:t xml:space="preserve">lick module if supported). To avoid that use the </w:t>
+      </w:r>
+      <w:proofErr w:type="spellStart"/>
+      <w:r>
+        <w:t>mkminidriver</w:t>
+      </w:r>
+      <w:proofErr w:type="spellEnd"/>
+      <w:r>
+        <w:t xml:space="preserve"> tool (</w:t>
+      </w:r>
+      <w:hyperlink r:id="rId8" w:history="1">
         <w:r>
           <w:rPr>
             <w:rStyle w:val="Hyperlink"/>
@@ -232,7 +364,15 @@
         <w:jc w:val="both"/>
       </w:pPr>
       <w:r>
-        <w:t xml:space="preserve">-download the latest version of </w:t>
+        <w:t>-</w:t>
+      </w:r>
+      <w:proofErr w:type="gramStart"/>
+      <w:r>
+        <w:t>download</w:t>
+      </w:r>
+      <w:proofErr w:type="gramEnd"/>
+      <w:r>
+        <w:t xml:space="preserve"> the latest version of </w:t>
       </w:r>
       <w:r>
         <w:t>Blackadder</w:t>
@@ -244,7 +384,15 @@
         <w:t xml:space="preserve">from github.com </w:t>
       </w:r>
       <w:r>
-        <w:t xml:space="preserve">or from the svn repository). </w:t>
+        <w:t xml:space="preserve">or from the </w:t>
+      </w:r>
+      <w:proofErr w:type="spellStart"/>
+      <w:r>
+        <w:t>svn</w:t>
+      </w:r>
+      <w:proofErr w:type="spellEnd"/>
+      <w:r>
+        <w:t xml:space="preserve"> repository). </w:t>
       </w:r>
     </w:p>
     <w:p>
@@ -258,15 +406,36 @@
       <w:r>
         <w:t>-</w:t>
       </w:r>
-      <w:r>
-        <w:t xml:space="preserve">install autoconf if it’s not there: </w:t>
-      </w:r>
-      <w:r>
-        <w:rPr>
-          <w:i/>
-        </w:rPr>
-        <w:t>apt-get install autoconf</w:t>
-      </w:r>
+      <w:proofErr w:type="gramStart"/>
+      <w:r>
+        <w:t>install</w:t>
+      </w:r>
+      <w:proofErr w:type="gramEnd"/>
+      <w:r>
+        <w:t xml:space="preserve"> </w:t>
+      </w:r>
+      <w:proofErr w:type="spellStart"/>
+      <w:r>
+        <w:t>autoconf</w:t>
+      </w:r>
+      <w:proofErr w:type="spellEnd"/>
+      <w:r>
+        <w:t xml:space="preserve"> if it’s not there: </w:t>
+      </w:r>
+      <w:r>
+        <w:rPr>
+          <w:i/>
+        </w:rPr>
+        <w:t xml:space="preserve">apt-get install </w:t>
+      </w:r>
+      <w:proofErr w:type="spellStart"/>
+      <w:r>
+        <w:rPr>
+          <w:i/>
+        </w:rPr>
+        <w:t>autoconf</w:t>
+      </w:r>
+      <w:proofErr w:type="spellEnd"/>
       <w:r>
         <w:rPr>
           <w:i/>
@@ -282,15 +451,22 @@
       <w:r>
         <w:t>-</w:t>
       </w:r>
-      <w:r>
-        <w:t xml:space="preserve">run </w:t>
-      </w:r>
+      <w:proofErr w:type="gramStart"/>
+      <w:r>
+        <w:t>run</w:t>
+      </w:r>
+      <w:proofErr w:type="gramEnd"/>
+      <w:r>
+        <w:t xml:space="preserve"> </w:t>
+      </w:r>
+      <w:proofErr w:type="spellStart"/>
       <w:r>
         <w:rPr>
           <w:i/>
         </w:rPr>
         <w:t>autoconf</w:t>
       </w:r>
+      <w:proofErr w:type="spellEnd"/>
       <w:r>
         <w:t xml:space="preserve"> in the </w:t>
       </w:r>
@@ -298,7 +474,18 @@
         <w:t>Blackadder</w:t>
       </w:r>
       <w:r>
-        <w:t xml:space="preserve"> home directory.</w:t>
+        <w:t xml:space="preserve"> </w:t>
+      </w:r>
+      <w:r>
+        <w:t>/</w:t>
+      </w:r>
+      <w:proofErr w:type="spellStart"/>
+      <w:r>
+        <w:t>src</w:t>
+      </w:r>
+      <w:proofErr w:type="spellEnd"/>
+      <w:r>
+        <w:t xml:space="preserve"> directory.</w:t>
       </w:r>
     </w:p>
     <w:p>
@@ -309,8 +496,13 @@
       <w:r>
         <w:t>-</w:t>
       </w:r>
-      <w:r>
-        <w:t xml:space="preserve">run </w:t>
+      <w:proofErr w:type="gramStart"/>
+      <w:r>
+        <w:t>run</w:t>
+      </w:r>
+      <w:proofErr w:type="gramEnd"/>
+      <w:r>
+        <w:t xml:space="preserve"> </w:t>
       </w:r>
       <w:r>
         <w:rPr>
@@ -348,8 +540,13 @@
       <w:r>
         <w:t>-</w:t>
       </w:r>
-      <w:r>
-        <w:t xml:space="preserve">run </w:t>
+      <w:proofErr w:type="gramStart"/>
+      <w:r>
+        <w:t>run</w:t>
+      </w:r>
+      <w:proofErr w:type="gramEnd"/>
+      <w:r>
+        <w:t xml:space="preserve"> </w:t>
       </w:r>
       <w:r>
         <w:rPr>
@@ -385,7 +582,21 @@
         <w:rPr>
           <w:i/>
         </w:rPr>
-        <w:t>/usr/local/</w:t>
+        <w:t>/</w:t>
+      </w:r>
+      <w:proofErr w:type="spellStart"/>
+      <w:r>
+        <w:rPr>
+          <w:i/>
+        </w:rPr>
+        <w:t>usr</w:t>
+      </w:r>
+      <w:proofErr w:type="spellEnd"/>
+      <w:r>
+        <w:rPr>
+          <w:i/>
+        </w:rPr>
+        <w:t>/local/</w:t>
       </w:r>
       <w:r>
         <w:rPr>
@@ -466,7 +677,21 @@
         <w:rPr>
           <w:i/>
         </w:rPr>
-        <w:t>/usr/local/bin/</w:t>
+        <w:t>/</w:t>
+      </w:r>
+      <w:proofErr w:type="spellStart"/>
+      <w:r>
+        <w:rPr>
+          <w:i/>
+        </w:rPr>
+        <w:t>usr</w:t>
+      </w:r>
+      <w:proofErr w:type="spellEnd"/>
+      <w:r>
+        <w:rPr>
+          <w:i/>
+        </w:rPr>
+        <w:t>/local/bin/</w:t>
       </w:r>
       <w:r>
         <w:t xml:space="preserve">: </w:t>
@@ -490,8 +715,23 @@
         <w:rPr>
           <w:i/>
         </w:rPr>
-        <w:t>/usr/local/</w:t>
-      </w:r>
+        <w:t>/</w:t>
+      </w:r>
+      <w:proofErr w:type="spellStart"/>
+      <w:r>
+        <w:rPr>
+          <w:i/>
+        </w:rPr>
+        <w:t>usr</w:t>
+      </w:r>
+      <w:proofErr w:type="spellEnd"/>
+      <w:r>
+        <w:rPr>
+          <w:i/>
+        </w:rPr>
+        <w:t>/local/</w:t>
+      </w:r>
+      <w:proofErr w:type="spellStart"/>
       <w:r>
         <w:rPr>
           <w:i/>
@@ -502,7 +742,14 @@
         <w:rPr>
           <w:i/>
         </w:rPr>
-        <w:t>bin/</w:t>
+        <w:t>bin</w:t>
+      </w:r>
+      <w:proofErr w:type="spellEnd"/>
+      <w:r>
+        <w:rPr>
+          <w:i/>
+        </w:rPr>
+        <w:t>/</w:t>
       </w:r>
       <w:r>
         <w:t>: all kernel-space tools for starting (</w:t>
@@ -541,7 +788,21 @@
         <w:rPr>
           <w:i/>
         </w:rPr>
-        <w:t>/usr/local/</w:t>
+        <w:t>/</w:t>
+      </w:r>
+      <w:proofErr w:type="spellStart"/>
+      <w:r>
+        <w:rPr>
+          <w:i/>
+        </w:rPr>
+        <w:t>usr</w:t>
+      </w:r>
+      <w:proofErr w:type="spellEnd"/>
+      <w:r>
+        <w:rPr>
+          <w:i/>
+        </w:rPr>
+        <w:t>/local/</w:t>
       </w:r>
       <w:r>
         <w:rPr>
@@ -565,8 +826,16 @@
         <w:rPr>
           <w:i/>
         </w:rPr>
-        <w:t>.uo</w:t>
-      </w:r>
+        <w:t>.</w:t>
+      </w:r>
+      <w:proofErr w:type="spellStart"/>
+      <w:r>
+        <w:rPr>
+          <w:i/>
+        </w:rPr>
+        <w:t>uo</w:t>
+      </w:r>
+      <w:proofErr w:type="spellEnd"/>
       <w:r>
         <w:t>) and kernel (</w:t>
       </w:r>
@@ -574,8 +843,16 @@
         <w:rPr>
           <w:i/>
         </w:rPr>
-        <w:t>.ko</w:t>
-      </w:r>
+        <w:t>.</w:t>
+      </w:r>
+      <w:proofErr w:type="spellStart"/>
+      <w:r>
+        <w:rPr>
+          <w:i/>
+        </w:rPr>
+        <w:t>ko</w:t>
+      </w:r>
+      <w:proofErr w:type="spellEnd"/>
       <w:r>
         <w:t xml:space="preserve">) objects for the installed packages, like </w:t>
       </w:r>
@@ -611,7 +888,15 @@
         <w:t>To run Blackadder just run C</w:t>
       </w:r>
       <w:r>
-        <w:t>lick with a configuration file describing a valid Blackadder node architecture. Check the sample.conf for an</w:t>
+        <w:t xml:space="preserve">lick with a configuration file describing a valid Blackadder node architecture. Check the </w:t>
+      </w:r>
+      <w:proofErr w:type="spellStart"/>
+      <w:r>
+        <w:t>sample.conf</w:t>
+      </w:r>
+      <w:proofErr w:type="spellEnd"/>
+      <w:r>
+        <w:t xml:space="preserve"> for an</w:t>
       </w:r>
       <w:r>
         <w:t xml:space="preserve"> example Blackadder configuration</w:t>
@@ -620,7 +905,19 @@
         <w:t>.</w:t>
       </w:r>
       <w:r>
-        <w:t xml:space="preserve"> Running this instance will result to a Blackadder node that is capable only for Inter-Process Information-centric communication</w:t>
+        <w:t xml:space="preserve"> Running this instance will result </w:t>
+      </w:r>
+      <w:r>
+        <w:t>in</w:t>
+      </w:r>
+      <w:r>
+        <w:t xml:space="preserve"> a Blackadder node that is capable </w:t>
+      </w:r>
+      <w:r>
+        <w:t>of</w:t>
+      </w:r>
+      <w:r>
+        <w:t xml:space="preserve"> Inter-Process Information-centric communication</w:t>
       </w:r>
       <w:r>
         <w:t xml:space="preserve"> (if you use the NODE_LOCAL strategy in the API)</w:t>
@@ -659,18 +956,39 @@
         <w:jc w:val="both"/>
       </w:pPr>
       <w:r>
-        <w:t>-apt-get install python-impacket</w:t>
-      </w:r>
-    </w:p>
-    <w:p>
-      <w:pPr>
-        <w:spacing w:after="0"/>
-        <w:jc w:val="both"/>
-      </w:pPr>
-      <w:r>
-        <w:t xml:space="preserve">-Download igraph library at </w:t>
-      </w:r>
-      <w:hyperlink r:id="rId8" w:history="1">
+        <w:t>-</w:t>
+      </w:r>
+      <w:proofErr w:type="gramStart"/>
+      <w:r>
+        <w:t>apt</w:t>
+      </w:r>
+      <w:proofErr w:type="gramEnd"/>
+      <w:r>
+        <w:t>-get install python-</w:t>
+      </w:r>
+      <w:proofErr w:type="spellStart"/>
+      <w:r>
+        <w:t>impacket</w:t>
+      </w:r>
+      <w:proofErr w:type="spellEnd"/>
+    </w:p>
+    <w:p>
+      <w:pPr>
+        <w:spacing w:after="0"/>
+        <w:jc w:val="both"/>
+      </w:pPr>
+      <w:r>
+        <w:t xml:space="preserve">-Download </w:t>
+      </w:r>
+      <w:proofErr w:type="spellStart"/>
+      <w:r>
+        <w:t>igraph</w:t>
+      </w:r>
+      <w:proofErr w:type="spellEnd"/>
+      <w:r>
+        <w:t xml:space="preserve"> library at </w:t>
+      </w:r>
+      <w:hyperlink r:id="rId9" w:history="1">
         <w:r>
           <w:rPr>
             <w:rStyle w:val="Hyperlink"/>
@@ -691,7 +1009,17 @@
         </w:rPr>
       </w:pPr>
       <w:r>
-        <w:t xml:space="preserve">-untar and </w:t>
+        <w:t>-</w:t>
+      </w:r>
+      <w:proofErr w:type="spellStart"/>
+      <w:proofErr w:type="gramStart"/>
+      <w:r>
+        <w:t>untar</w:t>
+      </w:r>
+      <w:proofErr w:type="spellEnd"/>
+      <w:proofErr w:type="gramEnd"/>
+      <w:r>
+        <w:t xml:space="preserve"> and </w:t>
       </w:r>
       <w:r>
         <w:rPr>
@@ -714,8 +1042,13 @@
         </w:rPr>
         <w:t>-</w:t>
       </w:r>
-      <w:r>
-        <w:t xml:space="preserve">install </w:t>
+      <w:proofErr w:type="gramStart"/>
+      <w:r>
+        <w:t>install</w:t>
+      </w:r>
+      <w:proofErr w:type="gramEnd"/>
+      <w:r>
+        <w:t xml:space="preserve"> </w:t>
       </w:r>
       <w:r>
         <w:t xml:space="preserve">dependencies: </w:t>
@@ -733,43 +1066,82 @@
         <w:jc w:val="both"/>
       </w:pPr>
       <w:r>
-        <w:t>-make install</w:t>
-      </w:r>
-    </w:p>
-    <w:p>
-      <w:pPr>
-        <w:spacing w:after="0"/>
-        <w:jc w:val="both"/>
-      </w:pPr>
-      <w:r>
-        <w:t>-Download python extensions for igraph</w:t>
-      </w:r>
-    </w:p>
-    <w:p>
-      <w:pPr>
-        <w:spacing w:after="0"/>
-        <w:jc w:val="both"/>
-      </w:pPr>
-      <w:r>
         <w:t>-</w:t>
       </w:r>
-      <w:r>
-        <w:rPr>
-          <w:i/>
-        </w:rPr>
-        <w:t>apt-get install python-dev</w:t>
-      </w:r>
-    </w:p>
-    <w:p>
-      <w:pPr>
-        <w:spacing w:after="0"/>
-        <w:jc w:val="both"/>
-        <w:rPr>
-          <w:i/>
-        </w:rPr>
-      </w:pPr>
-      <w:r>
-        <w:t xml:space="preserve">-untar extensions and run: </w:t>
+      <w:proofErr w:type="gramStart"/>
+      <w:r>
+        <w:t>make</w:t>
+      </w:r>
+      <w:proofErr w:type="gramEnd"/>
+      <w:r>
+        <w:t xml:space="preserve"> install</w:t>
+      </w:r>
+    </w:p>
+    <w:p>
+      <w:pPr>
+        <w:spacing w:after="0"/>
+        <w:jc w:val="both"/>
+      </w:pPr>
+      <w:r>
+        <w:t xml:space="preserve">-Download python extensions for </w:t>
+      </w:r>
+      <w:proofErr w:type="spellStart"/>
+      <w:r>
+        <w:t>igraph</w:t>
+      </w:r>
+      <w:proofErr w:type="spellEnd"/>
+    </w:p>
+    <w:p>
+      <w:pPr>
+        <w:spacing w:after="0"/>
+        <w:jc w:val="both"/>
+      </w:pPr>
+      <w:r>
+        <w:t>-</w:t>
+      </w:r>
+      <w:proofErr w:type="gramStart"/>
+      <w:r>
+        <w:rPr>
+          <w:i/>
+        </w:rPr>
+        <w:t>apt</w:t>
+      </w:r>
+      <w:proofErr w:type="gramEnd"/>
+      <w:r>
+        <w:rPr>
+          <w:i/>
+        </w:rPr>
+        <w:t>-get install python-</w:t>
+      </w:r>
+      <w:proofErr w:type="spellStart"/>
+      <w:r>
+        <w:rPr>
+          <w:i/>
+        </w:rPr>
+        <w:t>dev</w:t>
+      </w:r>
+      <w:proofErr w:type="spellEnd"/>
+    </w:p>
+    <w:p>
+      <w:pPr>
+        <w:spacing w:after="0"/>
+        <w:jc w:val="both"/>
+        <w:rPr>
+          <w:i/>
+        </w:rPr>
+      </w:pPr>
+      <w:r>
+        <w:t>-</w:t>
+      </w:r>
+      <w:proofErr w:type="spellStart"/>
+      <w:proofErr w:type="gramStart"/>
+      <w:r>
+        <w:t>untar</w:t>
+      </w:r>
+      <w:proofErr w:type="spellEnd"/>
+      <w:proofErr w:type="gramEnd"/>
+      <w:r>
+        <w:t xml:space="preserve"> extensions and run: </w:t>
       </w:r>
       <w:r>
         <w:rPr>
@@ -784,9 +1156,17 @@
         <w:jc w:val="both"/>
       </w:pPr>
       <w:r>
-        <w:t xml:space="preserve">-Download the config python package from </w:t>
-      </w:r>
-      <w:hyperlink r:id="rId9" w:history="1">
+        <w:t xml:space="preserve">-Download the </w:t>
+      </w:r>
+      <w:proofErr w:type="spellStart"/>
+      <w:r>
+        <w:t>config</w:t>
+      </w:r>
+      <w:proofErr w:type="spellEnd"/>
+      <w:r>
+        <w:t xml:space="preserve"> python package from </w:t>
+      </w:r>
+      <w:hyperlink r:id="rId10" w:history="1">
         <w:r>
           <w:rPr>
             <w:rStyle w:val="Hyperlink"/>
@@ -804,7 +1184,17 @@
         </w:rPr>
       </w:pPr>
       <w:r>
-        <w:t xml:space="preserve">-untar and run: </w:t>
+        <w:t>-</w:t>
+      </w:r>
+      <w:proofErr w:type="spellStart"/>
+      <w:proofErr w:type="gramStart"/>
+      <w:r>
+        <w:t>untar</w:t>
+      </w:r>
+      <w:proofErr w:type="spellEnd"/>
+      <w:proofErr w:type="gramEnd"/>
+      <w:r>
+        <w:t xml:space="preserve"> and run: </w:t>
       </w:r>
       <w:r>
         <w:rPr>
@@ -819,9 +1209,17 @@
         <w:jc w:val="both"/>
       </w:pPr>
       <w:r>
-        <w:t xml:space="preserve">-Download the bitvector python package from </w:t>
-      </w:r>
-      <w:hyperlink r:id="rId10" w:history="1">
+        <w:t xml:space="preserve">-Download the </w:t>
+      </w:r>
+      <w:proofErr w:type="spellStart"/>
+      <w:r>
+        <w:t>bitvector</w:t>
+      </w:r>
+      <w:proofErr w:type="spellEnd"/>
+      <w:r>
+        <w:t xml:space="preserve"> python package from </w:t>
+      </w:r>
+      <w:hyperlink r:id="rId11" w:history="1">
         <w:r>
           <w:rPr>
             <w:rStyle w:val="Hyperlink"/>
@@ -839,7 +1237,17 @@
         </w:rPr>
       </w:pPr>
       <w:r>
-        <w:t xml:space="preserve">-untar and run: </w:t>
+        <w:t>-</w:t>
+      </w:r>
+      <w:proofErr w:type="spellStart"/>
+      <w:proofErr w:type="gramStart"/>
+      <w:r>
+        <w:t>untar</w:t>
+      </w:r>
+      <w:proofErr w:type="spellEnd"/>
+      <w:proofErr w:type="gramEnd"/>
+      <w:r>
+        <w:t xml:space="preserve"> and run: </w:t>
       </w:r>
       <w:r>
         <w:rPr>
@@ -854,7 +1262,17 @@
         <w:jc w:val="both"/>
       </w:pPr>
       <w:r>
-        <w:t xml:space="preserve">-untar the </w:t>
+        <w:t>-</w:t>
+      </w:r>
+      <w:proofErr w:type="spellStart"/>
+      <w:proofErr w:type="gramStart"/>
+      <w:r>
+        <w:t>untar</w:t>
+      </w:r>
+      <w:proofErr w:type="spellEnd"/>
+      <w:proofErr w:type="gramEnd"/>
+      <w:r>
+        <w:t xml:space="preserve"> the </w:t>
       </w:r>
       <w:r>
         <w:t>baddernetlink-0.1.tar.gz</w:t>
@@ -872,13 +1290,28 @@
         </w:rPr>
       </w:pPr>
       <w:r>
-        <w:t xml:space="preserve">-install python setup-tools: </w:t>
-      </w:r>
-      <w:r>
-        <w:rPr>
-          <w:i/>
-        </w:rPr>
-        <w:t>apt-get install python-setup</w:t>
+        <w:t>-</w:t>
+      </w:r>
+      <w:proofErr w:type="gramStart"/>
+      <w:r>
+        <w:t>install</w:t>
+      </w:r>
+      <w:proofErr w:type="gramEnd"/>
+      <w:r>
+        <w:t xml:space="preserve"> python setup-tools: </w:t>
+      </w:r>
+      <w:r>
+        <w:rPr>
+          <w:i/>
+        </w:rPr>
+        <w:t>apt-get install python-</w:t>
+      </w:r>
+      <w:proofErr w:type="spellStart"/>
+      <w:r>
+        <w:rPr>
+          <w:i/>
+        </w:rPr>
+        <w:t>setup</w:t>
       </w:r>
       <w:r>
         <w:rPr>
@@ -886,17 +1319,26 @@
         </w:rPr>
         <w:t>tools</w:t>
       </w:r>
-    </w:p>
-    <w:p>
-      <w:pPr>
-        <w:spacing w:after="0"/>
-        <w:jc w:val="both"/>
-        <w:rPr>
-          <w:i/>
-        </w:rPr>
-      </w:pPr>
-      <w:r>
-        <w:t xml:space="preserve">-run </w:t>
+      <w:proofErr w:type="spellEnd"/>
+    </w:p>
+    <w:p>
+      <w:pPr>
+        <w:spacing w:after="0"/>
+        <w:jc w:val="both"/>
+        <w:rPr>
+          <w:i/>
+        </w:rPr>
+      </w:pPr>
+      <w:r>
+        <w:t>-</w:t>
+      </w:r>
+      <w:proofErr w:type="gramStart"/>
+      <w:r>
+        <w:t>run</w:t>
+      </w:r>
+      <w:proofErr w:type="gramEnd"/>
+      <w:r>
+        <w:t xml:space="preserve"> </w:t>
       </w:r>
       <w:r>
         <w:rPr>
@@ -922,20 +1364,44 @@
           <w:i/>
         </w:rPr>
       </w:pPr>
-      <w:r>
-        <w:rPr>
-          <w:i/>
-        </w:rPr>
-        <w:t xml:space="preserve">python ./main.py &lt;topology&gt; </w:t>
-      </w:r>
-    </w:p>
-    <w:p>
-      <w:pPr>
-        <w:spacing w:after="0"/>
-        <w:jc w:val="both"/>
-      </w:pPr>
-      <w:r>
-        <w:t>&lt;topology&gt;  is the topology in a .graphML graph file that is produced and copied to the TM node by the deployment script (see below). It contains the topology along with all the necessary properties for the TM to run the network (Link IDs, internal Link IDs, node labels). In the topology there are also auto created properties regarding the length of the LIPSIN identifiers, the node label of the TM and whether Blackadder at the TM network node runs in user or kernel space.</w:t>
+      <w:proofErr w:type="gramStart"/>
+      <w:r>
+        <w:rPr>
+          <w:i/>
+        </w:rPr>
+        <w:t>python</w:t>
+      </w:r>
+      <w:proofErr w:type="gramEnd"/>
+      <w:r>
+        <w:rPr>
+          <w:i/>
+        </w:rPr>
+        <w:t xml:space="preserve"> ./main.py &lt;topology&gt; </w:t>
+      </w:r>
+    </w:p>
+    <w:p>
+      <w:pPr>
+        <w:spacing w:after="0"/>
+        <w:jc w:val="both"/>
+      </w:pPr>
+      <w:r>
+        <w:t>&lt;</w:t>
+      </w:r>
+      <w:proofErr w:type="gramStart"/>
+      <w:r>
+        <w:t>topology</w:t>
+      </w:r>
+      <w:proofErr w:type="gramEnd"/>
+      <w:r>
+        <w:t>&gt;  is the topology in a .</w:t>
+      </w:r>
+      <w:proofErr w:type="spellStart"/>
+      <w:r>
+        <w:t>graphML</w:t>
+      </w:r>
+      <w:proofErr w:type="spellEnd"/>
+      <w:r>
+        <w:t xml:space="preserve"> graph file that is produced and copied to the TM node by the deployment script (see below). It contains the topology along with all the necessary properties for the TM to run the network (Link IDs, internal Link IDs, node labels). In the topology there are also auto created properties regarding the length of the LIPSIN identifiers, the node label of the TM and whether Blackadder at the TM network node runs in user or kernel space.</w:t>
       </w:r>
     </w:p>
     <w:p>
@@ -962,7 +1428,11 @@
         <w:t xml:space="preserve"> </w:t>
       </w:r>
       <w:r>
-        <w:t xml:space="preserve">runs as a C++ application. To install run </w:t>
+        <w:t xml:space="preserve">runs as a C++ application. </w:t>
+      </w:r>
+      <w:proofErr w:type="gramStart"/>
+      <w:r>
+        <w:t xml:space="preserve">To install run </w:t>
       </w:r>
       <w:r>
         <w:rPr>
@@ -971,7 +1441,11 @@
         <w:t>make</w:t>
       </w:r>
       <w:r>
-        <w:t xml:space="preserve"> in the respective folder. The utility requires the </w:t>
+        <w:t xml:space="preserve"> in the respective folder.</w:t>
+      </w:r>
+      <w:proofErr w:type="gramEnd"/>
+      <w:r>
+        <w:t xml:space="preserve"> The utility requires the </w:t>
       </w:r>
       <w:r>
         <w:rPr>
@@ -980,9 +1454,17 @@
         <w:t>C</w:t>
       </w:r>
       <w:r>
-        <w:t xml:space="preserve"> version of iGraph (</w:t>
-      </w:r>
-      <w:hyperlink r:id="rId11" w:history="1">
+        <w:t xml:space="preserve"> version of </w:t>
+      </w:r>
+      <w:proofErr w:type="spellStart"/>
+      <w:r>
+        <w:t>iGraph</w:t>
+      </w:r>
+      <w:proofErr w:type="spellEnd"/>
+      <w:r>
+        <w:t xml:space="preserve"> (</w:t>
+      </w:r>
+      <w:hyperlink r:id="rId12" w:history="1">
         <w:r>
           <w:rPr>
             <w:rStyle w:val="Hyperlink"/>
@@ -991,9 +1473,17 @@
         </w:r>
       </w:hyperlink>
       <w:r>
-        <w:t>) as well as libconfig (</w:t>
-      </w:r>
-      <w:hyperlink r:id="rId12" w:history="1">
+        <w:t xml:space="preserve">) as well as </w:t>
+      </w:r>
+      <w:proofErr w:type="spellStart"/>
+      <w:r>
+        <w:t>libconfig</w:t>
+      </w:r>
+      <w:proofErr w:type="spellEnd"/>
+      <w:r>
+        <w:t xml:space="preserve"> (</w:t>
+      </w:r>
+      <w:hyperlink r:id="rId13" w:history="1">
         <w:r>
           <w:rPr>
             <w:rStyle w:val="Hyperlink"/>
@@ -1014,13 +1504,24 @@
         <w:jc w:val="both"/>
       </w:pPr>
       <w:r>
-        <w:t xml:space="preserve">Deploy Blackadder by running: </w:t>
-      </w:r>
-      <w:r>
-        <w:rPr>
-          <w:i/>
-        </w:rPr>
-        <w:t>./deploy &lt;configuration&gt;</w:t>
+        <w:t>Deploy Blackadder by running</w:t>
+      </w:r>
+      <w:proofErr w:type="gramStart"/>
+      <w:r>
+        <w:t xml:space="preserve">: </w:t>
+      </w:r>
+      <w:r>
+        <w:rPr>
+          <w:i/>
+        </w:rPr>
+        <w:t>./</w:t>
+      </w:r>
+      <w:proofErr w:type="gramEnd"/>
+      <w:r>
+        <w:rPr>
+          <w:i/>
+        </w:rPr>
+        <w:t>deploy &lt;configuration&gt;</w:t>
       </w:r>
     </w:p>
     <w:p>
@@ -1063,12 +1564,14 @@
       <w:r>
         <w:t xml:space="preserve"> the length of Scope IDs and Information IDs supported by Blackadder. Currently this parameter has to be configured separately in Blackadder at compile time (see </w:t>
       </w:r>
+      <w:proofErr w:type="spellStart"/>
       <w:r>
         <w:rPr>
           <w:i/>
         </w:rPr>
         <w:t>helper.h</w:t>
       </w:r>
+      <w:proofErr w:type="spellEnd"/>
       <w:r>
         <w:t>).</w:t>
       </w:r>
@@ -1086,7 +1589,15 @@
         <w:t>LIPSIN_ID_LENGTH:</w:t>
       </w:r>
       <w:r>
-        <w:t xml:space="preserve"> the length of LinkIDs, internal Link IDs, and LIPSIN identifiers in bytes</w:t>
+        <w:t xml:space="preserve"> the length of </w:t>
+      </w:r>
+      <w:proofErr w:type="spellStart"/>
+      <w:r>
+        <w:t>LinkIDs</w:t>
+      </w:r>
+      <w:proofErr w:type="spellEnd"/>
+      <w:r>
+        <w:t>, internal Link IDs, and LIPSIN identifiers in bytes</w:t>
       </w:r>
       <w:r>
         <w:t>.</w:t>
@@ -1149,7 +1660,15 @@
         <w:t>:</w:t>
       </w:r>
       <w:r>
-        <w:t xml:space="preserve"> the absolute path where the deployment utility will remotely copy the Click/Blackadder configurations in each Blackadder node. The same is going to be used to remotely copy the produced topology.graphML file at the network node that will run the Topology Manager.</w:t>
+        <w:t xml:space="preserve"> the absolute path where the deployment utility will remotely copy the Click/Blackadder configurations in each Blackadder node. The same is going to be used to remotely copy the produced </w:t>
+      </w:r>
+      <w:proofErr w:type="spellStart"/>
+      <w:r>
+        <w:t>topology.graphML</w:t>
+      </w:r>
+      <w:proofErr w:type="spellEnd"/>
+      <w:r>
+        <w:t xml:space="preserve"> file at the network node that will run the Topology Manager.</w:t>
       </w:r>
     </w:p>
     <w:p>
@@ -1175,7 +1694,15 @@
         <w:t xml:space="preserve"> </w:t>
       </w:r>
       <w:r>
-        <w:t>The username of the user that will be used when ssh-ing network nodes</w:t>
+        <w:t xml:space="preserve">The username of the user that will be used when </w:t>
+      </w:r>
+      <w:proofErr w:type="spellStart"/>
+      <w:r>
+        <w:t>ssh-ing</w:t>
+      </w:r>
+      <w:proofErr w:type="spellEnd"/>
+      <w:r>
+        <w:t xml:space="preserve"> network nodes</w:t>
       </w:r>
       <w:r>
         <w:t xml:space="preserve"> (for retrieving mac addresses and running Click)</w:t>
@@ -1207,13 +1734,29 @@
         <w:t xml:space="preserve"> True</w:t>
       </w:r>
       <w:r>
-        <w:t xml:space="preserve"> if the deployment utility will  use </w:t>
-      </w:r>
-      <w:r>
-        <w:rPr>
-          <w:i/>
-        </w:rPr>
-        <w:t xml:space="preserve">sudo </w:t>
+        <w:t xml:space="preserve"> if the deployment utility </w:t>
+      </w:r>
+      <w:proofErr w:type="gramStart"/>
+      <w:r>
+        <w:t>will  use</w:t>
+      </w:r>
+      <w:proofErr w:type="gramEnd"/>
+      <w:r>
+        <w:t xml:space="preserve"> </w:t>
+      </w:r>
+      <w:proofErr w:type="spellStart"/>
+      <w:r>
+        <w:rPr>
+          <w:i/>
+        </w:rPr>
+        <w:t>sudo</w:t>
+      </w:r>
+      <w:proofErr w:type="spellEnd"/>
+      <w:r>
+        <w:rPr>
+          <w:i/>
+        </w:rPr>
+        <w:t xml:space="preserve"> </w:t>
       </w:r>
       <w:r>
         <w:t>when remotely executing commands to network nodes.</w:t>
@@ -1239,7 +1782,23 @@
         <w:t>:</w:t>
       </w:r>
       <w:r>
-        <w:t xml:space="preserve"> The mode in which Blackadder will run at the testbed. Currently, Blackadder can run on top of Ethernet (“mac”) or Raw IP Sockets (“ip”).</w:t>
+        <w:t xml:space="preserve"> The mode in which Blackadder will run at the </w:t>
+      </w:r>
+      <w:proofErr w:type="spellStart"/>
+      <w:r>
+        <w:t>testbed</w:t>
+      </w:r>
+      <w:proofErr w:type="spellEnd"/>
+      <w:r>
+        <w:t>. Currently, Blackadder can run on top of Ethernet (“mac”) or Raw IP Sockets (“</w:t>
+      </w:r>
+      <w:proofErr w:type="spellStart"/>
+      <w:r>
+        <w:t>ip</w:t>
+      </w:r>
+      <w:proofErr w:type="spellEnd"/>
+      <w:r>
+        <w:t>”).</w:t>
       </w:r>
     </w:p>
     <w:p>
@@ -1268,12 +1827,14 @@
         <w:spacing w:after="0" w:line="240" w:lineRule="auto"/>
         <w:jc w:val="both"/>
       </w:pPr>
+      <w:proofErr w:type="gramStart"/>
       <w:r>
         <w:rPr>
           <w:i/>
         </w:rPr>
         <w:t>network</w:t>
       </w:r>
+      <w:proofErr w:type="gramEnd"/>
       <w:r>
         <w:t xml:space="preserve"> = {</w:t>
       </w:r>
@@ -1284,12 +1845,14 @@
         <w:ind w:firstLine="720"/>
         <w:jc w:val="both"/>
       </w:pPr>
+      <w:proofErr w:type="gramStart"/>
       <w:r>
         <w:rPr>
           <w:i/>
         </w:rPr>
         <w:t>nodes</w:t>
       </w:r>
+      <w:proofErr w:type="gramEnd"/>
       <w:r>
         <w:t xml:space="preserve"> = (</w:t>
       </w:r>
@@ -1301,7 +1864,15 @@
         <w:jc w:val="both"/>
       </w:pPr>
       <w:r>
-        <w:t xml:space="preserve"> { ….node1</w:t>
+        <w:t xml:space="preserve"> </w:t>
+      </w:r>
+      <w:proofErr w:type="gramStart"/>
+      <w:r>
+        <w:t>{ ….</w:t>
+      </w:r>
+      <w:proofErr w:type="gramEnd"/>
+      <w:r>
+        <w:t>node1</w:t>
       </w:r>
     </w:p>
     <w:p>
@@ -1321,8 +1892,13 @@
         <w:jc w:val="both"/>
       </w:pPr>
       <w:r>
-        <w:t xml:space="preserve"> { …node2</w:t>
-      </w:r>
+        <w:t xml:space="preserve"> </w:t>
+      </w:r>
+      <w:proofErr w:type="gramStart"/>
+      <w:r>
+        <w:t>{ …node2</w:t>
+      </w:r>
+      <w:proofErr w:type="gramEnd"/>
     </w:p>
     <w:p>
       <w:pPr>
@@ -1398,12 +1974,22 @@
       <w:r>
         <w:t xml:space="preserve">        </w:t>
       </w:r>
-      <w:r>
-        <w:rPr>
-          <w:i/>
-        </w:rPr>
-        <w:t>testbed_ip</w:t>
-      </w:r>
+      <w:proofErr w:type="spellStart"/>
+      <w:proofErr w:type="gramStart"/>
+      <w:r>
+        <w:rPr>
+          <w:i/>
+        </w:rPr>
+        <w:t>testbed</w:t>
+      </w:r>
+      <w:proofErr w:type="gramEnd"/>
+      <w:r>
+        <w:rPr>
+          <w:i/>
+        </w:rPr>
+        <w:t>_ip</w:t>
+      </w:r>
+      <w:proofErr w:type="spellEnd"/>
       <w:r>
         <w:t xml:space="preserve"> = “”;</w:t>
       </w:r>
@@ -1416,12 +2002,22 @@
       <w:r>
         <w:t xml:space="preserve">        </w:t>
       </w:r>
-      <w:r>
-        <w:rPr>
-          <w:i/>
-        </w:rPr>
-        <w:t>running_mode</w:t>
-      </w:r>
+      <w:proofErr w:type="spellStart"/>
+      <w:proofErr w:type="gramStart"/>
+      <w:r>
+        <w:rPr>
+          <w:i/>
+        </w:rPr>
+        <w:t>running</w:t>
+      </w:r>
+      <w:proofErr w:type="gramEnd"/>
+      <w:r>
+        <w:rPr>
+          <w:i/>
+        </w:rPr>
+        <w:t>_mode</w:t>
+      </w:r>
+      <w:proofErr w:type="spellEnd"/>
       <w:r>
         <w:t xml:space="preserve"> = "";</w:t>
       </w:r>
@@ -1434,12 +2030,14 @@
       <w:r>
         <w:t xml:space="preserve">        </w:t>
       </w:r>
+      <w:proofErr w:type="gramStart"/>
       <w:r>
         <w:rPr>
           <w:i/>
         </w:rPr>
         <w:t>label</w:t>
       </w:r>
+      <w:proofErr w:type="gramEnd"/>
       <w:r>
         <w:t xml:space="preserve"> = "";</w:t>
       </w:r>
@@ -1452,12 +2050,14 @@
       <w:r>
         <w:t xml:space="preserve">        </w:t>
       </w:r>
+      <w:proofErr w:type="gramStart"/>
       <w:r>
         <w:rPr>
           <w:i/>
         </w:rPr>
         <w:t>role</w:t>
       </w:r>
+      <w:proofErr w:type="gramEnd"/>
       <w:r>
         <w:t xml:space="preserve"> = [“”,””];</w:t>
       </w:r>
@@ -1470,12 +2070,14 @@
       <w:r>
         <w:t xml:space="preserve">        </w:t>
       </w:r>
+      <w:proofErr w:type="gramStart"/>
       <w:r>
         <w:rPr>
           <w:i/>
         </w:rPr>
         <w:t>connections</w:t>
       </w:r>
+      <w:proofErr w:type="gramEnd"/>
       <w:r>
         <w:t xml:space="preserve"> = (</w:t>
       </w:r>
@@ -1495,7 +2097,15 @@
         <w:jc w:val="both"/>
       </w:pPr>
       <w:r>
-        <w:t xml:space="preserve">            … connection 1</w:t>
+        <w:t xml:space="preserve">            … </w:t>
+      </w:r>
+      <w:proofErr w:type="gramStart"/>
+      <w:r>
+        <w:t>connection</w:t>
+      </w:r>
+      <w:proofErr w:type="gramEnd"/>
+      <w:r>
+        <w:t xml:space="preserve"> 1</w:t>
       </w:r>
     </w:p>
     <w:p>
@@ -1522,7 +2132,15 @@
         <w:jc w:val="both"/>
       </w:pPr>
       <w:r>
-        <w:t xml:space="preserve">            … connection 2</w:t>
+        <w:t xml:space="preserve">            … </w:t>
+      </w:r>
+      <w:proofErr w:type="gramStart"/>
+      <w:r>
+        <w:t>connection</w:t>
+      </w:r>
+      <w:proofErr w:type="gramEnd"/>
+      <w:r>
+        <w:t xml:space="preserve"> 2</w:t>
       </w:r>
     </w:p>
     <w:p>
@@ -1557,13 +2175,31 @@
         <w:spacing w:after="0"/>
         <w:jc w:val="both"/>
       </w:pPr>
+      <w:proofErr w:type="spellStart"/>
+      <w:proofErr w:type="gramStart"/>
       <w:r>
         <w:rPr>
           <w:i/>
           <w:u w:val="single"/>
         </w:rPr>
         <w:lastRenderedPageBreak/>
-        <w:t>testbed_ip:</w:t>
+        <w:t>testbed</w:t>
+      </w:r>
+      <w:proofErr w:type="gramEnd"/>
+      <w:r>
+        <w:rPr>
+          <w:i/>
+          <w:u w:val="single"/>
+        </w:rPr>
+        <w:t>_ip</w:t>
+      </w:r>
+      <w:proofErr w:type="spellEnd"/>
+      <w:r>
+        <w:rPr>
+          <w:i/>
+          <w:u w:val="single"/>
+        </w:rPr>
+        <w:t>:</w:t>
       </w:r>
       <w:r>
         <w:t xml:space="preserve"> The IP address (in dotted decimal format) to which the deployment utility will copy the configuration files and remotely execute commands.</w:t>
@@ -1574,13 +2210,24 @@
         <w:spacing w:after="0"/>
         <w:jc w:val="both"/>
       </w:pPr>
-      <w:r>
-        <w:rPr>
-          <w:i/>
-          <w:u w:val="single"/>
-        </w:rPr>
-        <w:t>running_mode</w:t>
-      </w:r>
+      <w:proofErr w:type="spellStart"/>
+      <w:proofErr w:type="gramStart"/>
+      <w:r>
+        <w:rPr>
+          <w:i/>
+          <w:u w:val="single"/>
+        </w:rPr>
+        <w:t>running</w:t>
+      </w:r>
+      <w:proofErr w:type="gramEnd"/>
+      <w:r>
+        <w:rPr>
+          <w:i/>
+          <w:u w:val="single"/>
+        </w:rPr>
+        <w:t>_mode</w:t>
+      </w:r>
+      <w:proofErr w:type="spellEnd"/>
       <w:r>
         <w:rPr>
           <w:u w:val="single"/>
@@ -1598,14 +2245,23 @@
         <w:t>The mode in which Blackadder will run in this node. Use “user” for user-space (as user-space process) or “kernel” for kernel space (as a Linux module).</w:t>
       </w:r>
       <w:r>
-        <w:t xml:space="preserve"> Note that in a testbed some nodes may run in user-space while others run in kernel-space.</w:t>
-      </w:r>
-    </w:p>
-    <w:p>
-      <w:pPr>
-        <w:spacing w:after="0"/>
-        <w:jc w:val="both"/>
-      </w:pPr>
+        <w:t xml:space="preserve"> Note that in a </w:t>
+      </w:r>
+      <w:proofErr w:type="spellStart"/>
+      <w:r>
+        <w:t>testbed</w:t>
+      </w:r>
+      <w:proofErr w:type="spellEnd"/>
+      <w:r>
+        <w:t xml:space="preserve"> some nodes may run in user-space while others run in kernel-space.</w:t>
+      </w:r>
+    </w:p>
+    <w:p>
+      <w:pPr>
+        <w:spacing w:after="0"/>
+        <w:jc w:val="both"/>
+      </w:pPr>
+      <w:proofErr w:type="gramStart"/>
       <w:r>
         <w:rPr>
           <w:i/>
@@ -1618,7 +2274,15 @@
           <w:i/>
           <w:u w:val="single"/>
         </w:rPr>
-        <w:t>abel:</w:t>
+        <w:t>abel</w:t>
+      </w:r>
+      <w:proofErr w:type="gramEnd"/>
+      <w:r>
+        <w:rPr>
+          <w:i/>
+          <w:u w:val="single"/>
+        </w:rPr>
+        <w:t>:</w:t>
       </w:r>
       <w:r>
         <w:rPr>
@@ -1668,6 +2332,7 @@
           <w:u w:val="single"/>
         </w:rPr>
       </w:pPr>
+      <w:proofErr w:type="gramStart"/>
       <w:r>
         <w:rPr>
           <w:i/>
@@ -1682,6 +2347,7 @@
         </w:rPr>
         <w:t>ole</w:t>
       </w:r>
+      <w:proofErr w:type="gramEnd"/>
       <w:r>
         <w:rPr>
           <w:i/>
@@ -1696,7 +2362,15 @@
         <w:t xml:space="preserve"> </w:t>
       </w:r>
       <w:r>
-        <w:t>if omitted or role[] then the network node has no special functionality. Use role[“RV”,”TM”] if the node is the Rendezvous Node and the Topology Manager or use the above keywords separately to place the (extra) functionalities to different nodes.</w:t>
+        <w:t xml:space="preserve">if omitted or role[] then the network node has no special functionality. Use </w:t>
+      </w:r>
+      <w:proofErr w:type="gramStart"/>
+      <w:r>
+        <w:t>role[</w:t>
+      </w:r>
+      <w:proofErr w:type="gramEnd"/>
+      <w:r>
+        <w:t>“RV”,”TM”] if the node is the Rendezvous Node and the Topology Manager or use the above keywords separately to place the (extra) functionalities to different nodes.</w:t>
       </w:r>
     </w:p>
     <w:p>
@@ -1729,7 +2403,15 @@
         <w:spacing w:after="0" w:line="240" w:lineRule="auto"/>
       </w:pPr>
       <w:r>
-        <w:t xml:space="preserve">            to = "00000002";</w:t>
+        <w:t xml:space="preserve">            </w:t>
+      </w:r>
+      <w:proofErr w:type="gramStart"/>
+      <w:r>
+        <w:t>to</w:t>
+      </w:r>
+      <w:proofErr w:type="gramEnd"/>
+      <w:r>
+        <w:t xml:space="preserve"> = "00000002";</w:t>
       </w:r>
     </w:p>
     <w:p>
@@ -1737,7 +2419,20 @@
         <w:spacing w:after="0" w:line="240" w:lineRule="auto"/>
       </w:pPr>
       <w:r>
-        <w:t xml:space="preserve">            src_ip = "10.0.1.18";</w:t>
+        <w:t xml:space="preserve">            </w:t>
+      </w:r>
+      <w:proofErr w:type="spellStart"/>
+      <w:proofErr w:type="gramStart"/>
+      <w:r>
+        <w:t>src</w:t>
+      </w:r>
+      <w:proofErr w:type="gramEnd"/>
+      <w:r>
+        <w:t>_ip</w:t>
+      </w:r>
+      <w:proofErr w:type="spellEnd"/>
+      <w:r>
+        <w:t xml:space="preserve"> = "10.0.1.18";</w:t>
       </w:r>
     </w:p>
     <w:p>
@@ -1745,7 +2440,20 @@
         <w:spacing w:after="0" w:line="240" w:lineRule="auto"/>
       </w:pPr>
       <w:r>
-        <w:t xml:space="preserve">            dst_ip = "10.0.1.19";</w:t>
+        <w:t xml:space="preserve">            </w:t>
+      </w:r>
+      <w:proofErr w:type="spellStart"/>
+      <w:proofErr w:type="gramStart"/>
+      <w:r>
+        <w:t>dst</w:t>
+      </w:r>
+      <w:proofErr w:type="gramEnd"/>
+      <w:r>
+        <w:t>_ip</w:t>
+      </w:r>
+      <w:proofErr w:type="spellEnd"/>
+      <w:r>
+        <w:t xml:space="preserve"> = "10.0.1.19";</w:t>
       </w:r>
     </w:p>
     <w:p>
@@ -1760,6 +2468,7 @@
       <w:pPr>
         <w:spacing w:after="0"/>
       </w:pPr>
+      <w:proofErr w:type="gramStart"/>
       <w:r>
         <w:rPr>
           <w:i/>
@@ -1774,6 +2483,7 @@
         </w:rPr>
         <w:t>o</w:t>
       </w:r>
+      <w:proofErr w:type="gramEnd"/>
       <w:r>
         <w:rPr>
           <w:i/>
@@ -1808,13 +2518,24 @@
       <w:pPr>
         <w:spacing w:after="0"/>
       </w:pPr>
-      <w:r>
-        <w:rPr>
-          <w:i/>
-          <w:u w:val="single"/>
-        </w:rPr>
-        <w:t>src_ip</w:t>
-      </w:r>
+      <w:proofErr w:type="spellStart"/>
+      <w:proofErr w:type="gramStart"/>
+      <w:r>
+        <w:rPr>
+          <w:i/>
+          <w:u w:val="single"/>
+        </w:rPr>
+        <w:t>src</w:t>
+      </w:r>
+      <w:proofErr w:type="gramEnd"/>
+      <w:r>
+        <w:rPr>
+          <w:i/>
+          <w:u w:val="single"/>
+        </w:rPr>
+        <w:t>_ip</w:t>
+      </w:r>
+      <w:proofErr w:type="spellEnd"/>
       <w:r>
         <w:rPr>
           <w:i/>
@@ -1830,13 +2551,24 @@
       <w:pPr>
         <w:spacing w:after="0"/>
       </w:pPr>
-      <w:r>
-        <w:rPr>
-          <w:i/>
-          <w:u w:val="single"/>
-        </w:rPr>
-        <w:t>dst_ip</w:t>
-      </w:r>
+      <w:proofErr w:type="spellStart"/>
+      <w:proofErr w:type="gramStart"/>
+      <w:r>
+        <w:rPr>
+          <w:i/>
+          <w:u w:val="single"/>
+        </w:rPr>
+        <w:t>dst</w:t>
+      </w:r>
+      <w:proofErr w:type="gramEnd"/>
+      <w:r>
+        <w:rPr>
+          <w:i/>
+          <w:u w:val="single"/>
+        </w:rPr>
+        <w:t>_ip</w:t>
+      </w:r>
+      <w:proofErr w:type="spellEnd"/>
       <w:r>
         <w:rPr>
           <w:i/>
@@ -1865,20 +2597,48 @@
       <w:pPr>
         <w:spacing w:after="0"/>
       </w:pPr>
-      <w:r>
-        <w:t>src_if: the network interface from which publications will be sent. The deployment will use this and remotely acquire the respective MAC address. E.g. use “eth0” or “tap0” and Blackadder will use a physical interface or a virtual one (probably over a VPN), respectively.</w:t>
-      </w:r>
-    </w:p>
-    <w:p>
-      <w:pPr>
-        <w:spacing w:after="0"/>
-      </w:pPr>
-      <w:r>
-        <w:rPr>
-          <w:i/>
-          <w:u w:val="single"/>
-        </w:rPr>
-        <w:t xml:space="preserve">dst_if: </w:t>
+      <w:proofErr w:type="spellStart"/>
+      <w:proofErr w:type="gramStart"/>
+      <w:r>
+        <w:t>src</w:t>
+      </w:r>
+      <w:proofErr w:type="gramEnd"/>
+      <w:r>
+        <w:t>_if</w:t>
+      </w:r>
+      <w:proofErr w:type="spellEnd"/>
+      <w:r>
+        <w:t>: the network interface from which publications will be sent. The deployment will use this and remotely acquire the respective MAC address. E.g. use “eth0” or “tap0” and Blackadder will use a physical interface or a virtual one (probably over a VPN), respectively.</w:t>
+      </w:r>
+    </w:p>
+    <w:p>
+      <w:pPr>
+        <w:spacing w:after="0"/>
+      </w:pPr>
+      <w:proofErr w:type="spellStart"/>
+      <w:proofErr w:type="gramStart"/>
+      <w:r>
+        <w:rPr>
+          <w:i/>
+          <w:u w:val="single"/>
+        </w:rPr>
+        <w:t>dst</w:t>
+      </w:r>
+      <w:proofErr w:type="gramEnd"/>
+      <w:r>
+        <w:rPr>
+          <w:i/>
+          <w:u w:val="single"/>
+        </w:rPr>
+        <w:t>_if</w:t>
+      </w:r>
+      <w:proofErr w:type="spellEnd"/>
+      <w:r>
+        <w:rPr>
+          <w:i/>
+          <w:u w:val="single"/>
+        </w:rPr>
+        <w:t xml:space="preserve">: </w:t>
       </w:r>
       <w:r>
         <w:t>the network interface to which publications will be sent.</w:t>
@@ -1891,12 +2651,30 @@
       <w:pPr>
         <w:spacing w:after="0"/>
       </w:pPr>
-      <w:r>
-        <w:rPr>
-          <w:i/>
-          <w:u w:val="single"/>
-        </w:rPr>
-        <w:t>src_mac:</w:t>
+      <w:proofErr w:type="spellStart"/>
+      <w:proofErr w:type="gramStart"/>
+      <w:r>
+        <w:rPr>
+          <w:i/>
+          <w:u w:val="single"/>
+        </w:rPr>
+        <w:t>src</w:t>
+      </w:r>
+      <w:proofErr w:type="gramEnd"/>
+      <w:r>
+        <w:rPr>
+          <w:i/>
+          <w:u w:val="single"/>
+        </w:rPr>
+        <w:t>_mac</w:t>
+      </w:r>
+      <w:proofErr w:type="spellEnd"/>
+      <w:r>
+        <w:rPr>
+          <w:i/>
+          <w:u w:val="single"/>
+        </w:rPr>
+        <w:t>:</w:t>
       </w:r>
       <w:r>
         <w:t xml:space="preserve"> the MAC address of the source network interface. This parameter is </w:t>
@@ -1915,6 +2693,8 @@
       <w:pPr>
         <w:spacing w:after="0"/>
       </w:pPr>
+      <w:proofErr w:type="spellStart"/>
+      <w:proofErr w:type="gramStart"/>
       <w:r>
         <w:rPr>
           <w:i/>
@@ -1922,12 +2702,21 @@
         </w:rPr>
         <w:t>dst</w:t>
       </w:r>
-      <w:r>
-        <w:rPr>
-          <w:i/>
-          <w:u w:val="single"/>
-        </w:rPr>
-        <w:t>_mac:</w:t>
+      <w:proofErr w:type="gramEnd"/>
+      <w:r>
+        <w:rPr>
+          <w:i/>
+          <w:u w:val="single"/>
+        </w:rPr>
+        <w:t>_mac</w:t>
+      </w:r>
+      <w:proofErr w:type="spellEnd"/>
+      <w:r>
+        <w:rPr>
+          <w:i/>
+          <w:u w:val="single"/>
+        </w:rPr>
+        <w:t>:</w:t>
       </w:r>
       <w:r>
         <w:t xml:space="preserve"> the MAC address of the </w:t>
@@ -1960,13 +2749,15 @@
       <w:r>
         <w:t xml:space="preserve">For the exact syntax check the </w:t>
       </w:r>
+      <w:proofErr w:type="spellStart"/>
       <w:r>
         <w:t>sample_topology.cfg</w:t>
       </w:r>
+      <w:proofErr w:type="spellEnd"/>
       <w:r>
         <w:t xml:space="preserve"> file in the deployment folder as well as the configuration file grammar in </w:t>
       </w:r>
-      <w:hyperlink r:id="rId13" w:history="1">
+      <w:hyperlink r:id="rId14" w:history="1">
         <w:r>
           <w:rPr>
             <w:rStyle w:val="Hyperlink"/>
@@ -1984,12 +2775,52 @@
         <w:jc w:val="both"/>
       </w:pPr>
       <w:r>
-        <w:t>Using a GraphML file as Input (not supported yet)</w:t>
-      </w:r>
-    </w:p>
-    <w:p>
-      <w:r>
-        <w:t>The deployment utility will not read the configuration file describing the network topology. Instead, it will directly read a GraphML file describing the topology. Very helpful for automatically creating large topologies for PlanetLab or for drawing topologies in visualization tools, like yED or Gephi.</w:t>
+        <w:t xml:space="preserve">Using a </w:t>
+      </w:r>
+      <w:proofErr w:type="spellStart"/>
+      <w:r>
+        <w:t>GraphML</w:t>
+      </w:r>
+      <w:proofErr w:type="spellEnd"/>
+      <w:r>
+        <w:t xml:space="preserve"> file as Input (not supported yet)</w:t>
+      </w:r>
+    </w:p>
+    <w:p>
+      <w:r>
+        <w:t xml:space="preserve">The deployment utility will not read the configuration file describing the network topology. Instead, it will directly read a </w:t>
+      </w:r>
+      <w:proofErr w:type="spellStart"/>
+      <w:r>
+        <w:t>GraphML</w:t>
+      </w:r>
+      <w:proofErr w:type="spellEnd"/>
+      <w:r>
+        <w:t xml:space="preserve"> file describing the topology. Very helpful for automatically creating large topologies for </w:t>
+      </w:r>
+      <w:proofErr w:type="spellStart"/>
+      <w:r>
+        <w:t>PlanetLab</w:t>
+      </w:r>
+      <w:proofErr w:type="spellEnd"/>
+      <w:r>
+        <w:t xml:space="preserve"> or for drawing topologies in visualization tools, like </w:t>
+      </w:r>
+      <w:proofErr w:type="spellStart"/>
+      <w:r>
+        <w:t>yED</w:t>
+      </w:r>
+      <w:proofErr w:type="spellEnd"/>
+      <w:r>
+        <w:t xml:space="preserve"> or </w:t>
+      </w:r>
+      <w:proofErr w:type="spellStart"/>
+      <w:r>
+        <w:t>Gephi</w:t>
+      </w:r>
+      <w:proofErr w:type="spellEnd"/>
+      <w:r>
+        <w:t>.</w:t>
       </w:r>
     </w:p>
     <w:p>
@@ -2009,7 +2840,7 @@
 </file>
 
 <file path=word/endnotes.xml><?xml version="1.0" encoding="utf-8"?>
-<w:endnotes xmlns:ve="http://schemas.openxmlformats.org/markup-compatibility/2006" xmlns:o="urn:schemas-microsoft-com:office:office" xmlns:r="http://schemas.openxmlformats.org/officeDocument/2006/relationships" xmlns:m="http://schemas.openxmlformats.org/officeDocument/2006/math" xmlns:v="urn:schemas-microsoft-com:vml" xmlns:wp="http://schemas.openxmlformats.org/drawingml/2006/wordprocessingDrawing" xmlns:w10="urn:schemas-microsoft-com:office:word" xmlns:w="http://schemas.openxmlformats.org/wordprocessingml/2006/main" xmlns:wne="http://schemas.microsoft.com/office/word/2006/wordml">
+<w:endnotes xmlns:wpc="http://schemas.microsoft.com/office/word/2010/wordprocessingCanvas" xmlns:mo="http://schemas.microsoft.com/office/mac/office/2008/main" xmlns:mc="http://schemas.openxmlformats.org/markup-compatibility/2006" xmlns:mv="urn:schemas-microsoft-com:mac:vml" xmlns:o="urn:schemas-microsoft-com:office:office" xmlns:r="http://schemas.openxmlformats.org/officeDocument/2006/relationships" xmlns:m="http://schemas.openxmlformats.org/officeDocument/2006/math" xmlns:v="urn:schemas-microsoft-com:vml" xmlns:wp14="http://schemas.microsoft.com/office/word/2010/wordprocessingDrawing" xmlns:wp="http://schemas.openxmlformats.org/drawingml/2006/wordprocessingDrawing" xmlns:w10="urn:schemas-microsoft-com:office:word" xmlns:w="http://schemas.openxmlformats.org/wordprocessingml/2006/main" xmlns:w14="http://schemas.microsoft.com/office/word/2010/wordml" xmlns:wpg="http://schemas.microsoft.com/office/word/2010/wordprocessingGroup" xmlns:wpi="http://schemas.microsoft.com/office/word/2010/wordprocessingInk" xmlns:wne="http://schemas.microsoft.com/office/word/2006/wordml" xmlns:wps="http://schemas.microsoft.com/office/word/2010/wordprocessingShape" mc:Ignorable="w14 wp14">
   <w:endnote w:type="separator" w:id="-1">
     <w:p>
       <w:pPr>
@@ -2034,7 +2865,7 @@
 </file>
 
 <file path=word/footnotes.xml><?xml version="1.0" encoding="utf-8"?>
-<w:footnotes xmlns:ve="http://schemas.openxmlformats.org/markup-compatibility/2006" xmlns:o="urn:schemas-microsoft-com:office:office" xmlns:r="http://schemas.openxmlformats.org/officeDocument/2006/relationships" xmlns:m="http://schemas.openxmlformats.org/officeDocument/2006/math" xmlns:v="urn:schemas-microsoft-com:vml" xmlns:wp="http://schemas.openxmlformats.org/drawingml/2006/wordprocessingDrawing" xmlns:w10="urn:schemas-microsoft-com:office:word" xmlns:w="http://schemas.openxmlformats.org/wordprocessingml/2006/main" xmlns:wne="http://schemas.microsoft.com/office/word/2006/wordml">
+<w:footnotes xmlns:wpc="http://schemas.microsoft.com/office/word/2010/wordprocessingCanvas" xmlns:mo="http://schemas.microsoft.com/office/mac/office/2008/main" xmlns:mc="http://schemas.openxmlformats.org/markup-compatibility/2006" xmlns:mv="urn:schemas-microsoft-com:mac:vml" xmlns:o="urn:schemas-microsoft-com:office:office" xmlns:r="http://schemas.openxmlformats.org/officeDocument/2006/relationships" xmlns:m="http://schemas.openxmlformats.org/officeDocument/2006/math" xmlns:v="urn:schemas-microsoft-com:vml" xmlns:wp14="http://schemas.microsoft.com/office/word/2010/wordprocessingDrawing" xmlns:wp="http://schemas.openxmlformats.org/drawingml/2006/wordprocessingDrawing" xmlns:w10="urn:schemas-microsoft-com:office:word" xmlns:w="http://schemas.openxmlformats.org/wordprocessingml/2006/main" xmlns:w14="http://schemas.microsoft.com/office/word/2010/wordml" xmlns:wpg="http://schemas.microsoft.com/office/word/2010/wordprocessingGroup" xmlns:wpi="http://schemas.microsoft.com/office/word/2010/wordprocessingInk" xmlns:wne="http://schemas.microsoft.com/office/word/2006/wordml" xmlns:wps="http://schemas.microsoft.com/office/word/2010/wordprocessingShape" mc:Ignorable="w14 wp14">
   <w:footnote w:type="separator" w:id="-1">
     <w:p>
       <w:pPr>
@@ -2059,7 +2890,7 @@
 </file>
 
 <file path=word/numbering.xml><?xml version="1.0" encoding="utf-8"?>
-<w:numbering xmlns:ve="http://schemas.openxmlformats.org/markup-compatibility/2006" xmlns:o="urn:schemas-microsoft-com:office:office" xmlns:r="http://schemas.openxmlformats.org/officeDocument/2006/relationships" xmlns:m="http://schemas.openxmlformats.org/officeDocument/2006/math" xmlns:v="urn:schemas-microsoft-com:vml" xmlns:wp="http://schemas.openxmlformats.org/drawingml/2006/wordprocessingDrawing" xmlns:w10="urn:schemas-microsoft-com:office:word" xmlns:w="http://schemas.openxmlformats.org/wordprocessingml/2006/main" xmlns:wne="http://schemas.microsoft.com/office/word/2006/wordml">
+<w:numbering xmlns:wpc="http://schemas.microsoft.com/office/word/2010/wordprocessingCanvas" xmlns:mo="http://schemas.microsoft.com/office/mac/office/2008/main" xmlns:mc="http://schemas.openxmlformats.org/markup-compatibility/2006" xmlns:mv="urn:schemas-microsoft-com:mac:vml" xmlns:o="urn:schemas-microsoft-com:office:office" xmlns:r="http://schemas.openxmlformats.org/officeDocument/2006/relationships" xmlns:m="http://schemas.openxmlformats.org/officeDocument/2006/math" xmlns:v="urn:schemas-microsoft-com:vml" xmlns:wp14="http://schemas.microsoft.com/office/word/2010/wordprocessingDrawing" xmlns:wp="http://schemas.openxmlformats.org/drawingml/2006/wordprocessingDrawing" xmlns:w10="urn:schemas-microsoft-com:office:word" xmlns:w="http://schemas.openxmlformats.org/wordprocessingml/2006/main" xmlns:w14="http://schemas.microsoft.com/office/word/2010/wordml" xmlns:wpg="http://schemas.microsoft.com/office/word/2010/wordprocessingGroup" xmlns:wpi="http://schemas.microsoft.com/office/word/2010/wordprocessingInk" xmlns:wne="http://schemas.microsoft.com/office/word/2006/wordml" xmlns:wps="http://schemas.microsoft.com/office/word/2010/wordprocessingShape" mc:Ignorable="w14 wp14">
   <w:abstractNum w:abstractNumId="0">
     <w:nsid w:val="6A800B60"/>
     <w:multiLevelType w:val="hybridMultilevel"/>
@@ -2156,7 +2987,7 @@
 </file>
 
 <file path=word/styles.xml><?xml version="1.0" encoding="utf-8"?>
-<w:styles xmlns:r="http://schemas.openxmlformats.org/officeDocument/2006/relationships" xmlns:w="http://schemas.openxmlformats.org/wordprocessingml/2006/main">
+<w:styles xmlns:mc="http://schemas.openxmlformats.org/markup-compatibility/2006" xmlns:r="http://schemas.openxmlformats.org/officeDocument/2006/relationships" xmlns:w="http://schemas.openxmlformats.org/wordprocessingml/2006/main" xmlns:w14="http://schemas.microsoft.com/office/word/2010/wordml" mc:Ignorable="w14">
   <w:docDefaults>
     <w:rPrDefault>
       <w:rPr>
@@ -2172,7 +3003,7 @@
       </w:pPr>
     </w:pPrDefault>
   </w:docDefaults>
-  <w:latentStyles w:defLockedState="0" w:defUIPriority="99" w:defSemiHidden="1" w:defUnhideWhenUsed="1" w:defQFormat="0" w:count="267">
+  <w:latentStyles w:defLockedState="0" w:defUIPriority="99" w:defSemiHidden="1" w:defUnhideWhenUsed="1" w:defQFormat="0" w:count="276">
     <w:lsdException w:name="Normal" w:semiHidden="0" w:uiPriority="0" w:unhideWhenUsed="0" w:qFormat="1"/>
     <w:lsdException w:name="heading 1" w:semiHidden="0" w:uiPriority="9" w:unhideWhenUsed="0" w:qFormat="1"/>
     <w:lsdException w:name="heading 2" w:uiPriority="9" w:qFormat="1"/>
@@ -2396,7 +3227,6 @@
     <w:uiPriority w:val="99"/>
     <w:semiHidden/>
     <w:unhideWhenUsed/>
-    <w:qFormat/>
     <w:tblPr>
       <w:tblInd w:w="0" w:type="dxa"/>
       <w:tblCellMar>
@@ -2564,6 +3394,192 @@
     <w:uiPriority w:val="99"/>
     <w:semiHidden/>
     <w:rsid w:val="00D474D8"/>
+  </w:style>
+</w:styles>
+</file>
+
+<file path=word/stylesWithEffects.xml><?xml version="1.0" encoding="utf-8"?>
+<w:styles xmlns:wpc="http://schemas.microsoft.com/office/word/2010/wordprocessingCanvas" xmlns:mo="http://schemas.microsoft.com/office/mac/office/2008/main" xmlns:mc="http://schemas.openxmlformats.org/markup-compatibility/2006" xmlns:mv="urn:schemas-microsoft-com:mac:vml" xmlns:o="urn:schemas-microsoft-com:office:office" xmlns:r="http://schemas.openxmlformats.org/officeDocument/2006/relationships" xmlns:m="http://schemas.openxmlformats.org/officeDocument/2006/math" xmlns:v="urn:schemas-microsoft-com:vml" xmlns:wp14="http://schemas.microsoft.com/office/word/2010/wordprocessingDrawing" xmlns:wp="http://schemas.openxmlformats.org/drawingml/2006/wordprocessingDrawing" xmlns:w10="urn:schemas-microsoft-com:office:word" xmlns:w="http://schemas.openxmlformats.org/wordprocessingml/2006/main" xmlns:w14="http://schemas.microsoft.com/office/word/2010/wordml" xmlns:wpg="http://schemas.microsoft.com/office/word/2010/wordprocessingGroup" xmlns:wpi="http://schemas.microsoft.com/office/word/2010/wordprocessingInk" xmlns:wne="http://schemas.microsoft.com/office/word/2006/wordml" xmlns:wps="http://schemas.microsoft.com/office/word/2010/wordprocessingShape" mc:Ignorable="w14 wp14">
+  <w:docDefaults>
+    <w:rPrDefault>
+      <w:rPr>
+        <w:rFonts w:asciiTheme="minorHAnsi" w:eastAsiaTheme="minorEastAsia" w:hAnsiTheme="minorHAnsi" w:cstheme="minorBidi"/>
+        <w:sz w:val="24"/>
+        <w:szCs w:val="24"/>
+        <w:lang w:val="en-US" w:eastAsia="ja-JP" w:bidi="ar-SA"/>
+      </w:rPr>
+    </w:rPrDefault>
+    <w:pPrDefault/>
+  </w:docDefaults>
+  <w:latentStyles w:defLockedState="0" w:defUIPriority="99" w:defSemiHidden="1" w:defUnhideWhenUsed="1" w:defQFormat="0" w:count="276">
+    <w:lsdException w:name="Normal" w:semiHidden="0" w:uiPriority="0" w:unhideWhenUsed="0" w:qFormat="1"/>
+    <w:lsdException w:name="heading 1" w:semiHidden="0" w:uiPriority="9" w:unhideWhenUsed="0" w:qFormat="1"/>
+    <w:lsdException w:name="heading 2" w:uiPriority="9" w:qFormat="1"/>
+    <w:lsdException w:name="heading 3" w:uiPriority="9" w:qFormat="1"/>
+    <w:lsdException w:name="heading 4" w:uiPriority="9" w:qFormat="1"/>
+    <w:lsdException w:name="heading 5" w:uiPriority="9" w:qFormat="1"/>
+    <w:lsdException w:name="heading 6" w:uiPriority="9" w:qFormat="1"/>
+    <w:lsdException w:name="heading 7" w:uiPriority="9" w:qFormat="1"/>
+    <w:lsdException w:name="heading 8" w:uiPriority="9" w:qFormat="1"/>
+    <w:lsdException w:name="heading 9" w:uiPriority="9" w:qFormat="1"/>
+    <w:lsdException w:name="toc 1" w:uiPriority="39"/>
+    <w:lsdException w:name="toc 2" w:uiPriority="39"/>
+    <w:lsdException w:name="toc 3" w:uiPriority="39"/>
+    <w:lsdException w:name="toc 4" w:uiPriority="39"/>
+    <w:lsdException w:name="toc 5" w:uiPriority="39"/>
+    <w:lsdException w:name="toc 6" w:uiPriority="39"/>
+    <w:lsdException w:name="toc 7" w:uiPriority="39"/>
+    <w:lsdException w:name="toc 8" w:uiPriority="39"/>
+    <w:lsdException w:name="toc 9" w:uiPriority="39"/>
+    <w:lsdException w:name="caption" w:uiPriority="35" w:qFormat="1"/>
+    <w:lsdException w:name="Title" w:semiHidden="0" w:uiPriority="10" w:unhideWhenUsed="0" w:qFormat="1"/>
+    <w:lsdException w:name="Default Paragraph Font" w:uiPriority="1"/>
+    <w:lsdException w:name="Subtitle" w:semiHidden="0" w:uiPriority="11" w:unhideWhenUsed="0" w:qFormat="1"/>
+    <w:lsdException w:name="Strong" w:semiHidden="0" w:uiPriority="22" w:unhideWhenUsed="0" w:qFormat="1"/>
+    <w:lsdException w:name="Emphasis" w:semiHidden="0" w:uiPriority="20" w:unhideWhenUsed="0" w:qFormat="1"/>
+    <w:lsdException w:name="Table Grid" w:semiHidden="0" w:uiPriority="59" w:unhideWhenUsed="0"/>
+    <w:lsdException w:name="Placeholder Text" w:unhideWhenUsed="0"/>
+    <w:lsdException w:name="No Spacing" w:semiHidden="0" w:uiPriority="1" w:unhideWhenUsed="0" w:qFormat="1"/>
+    <w:lsdException w:name="Light Shading" w:semiHidden="0" w:uiPriority="60" w:unhideWhenUsed="0"/>
+    <w:lsdException w:name="Light List" w:semiHidden="0" w:uiPriority="61" w:unhideWhenUsed="0"/>
+    <w:lsdException w:name="Light Grid" w:semiHidden="0" w:uiPriority="62" w:unhideWhenUsed="0"/>
+    <w:lsdException w:name="Medium Shading 1" w:semiHidden="0" w:uiPriority="63" w:unhideWhenUsed="0"/>
+    <w:lsdException w:name="Medium Shading 2" w:semiHidden="0" w:uiPriority="64" w:unhideWhenUsed="0"/>
+    <w:lsdException w:name="Medium List 1" w:semiHidden="0" w:uiPriority="65" w:unhideWhenUsed="0"/>
+    <w:lsdException w:name="Medium List 2" w:semiHidden="0" w:uiPriority="66" w:unhideWhenUsed="0"/>
+    <w:lsdException w:name="Medium Grid 1" w:semiHidden="0" w:uiPriority="67" w:unhideWhenUsed="0"/>
+    <w:lsdException w:name="Medium Grid 2" w:semiHidden="0" w:uiPriority="68" w:unhideWhenUsed="0"/>
+    <w:lsdException w:name="Medium Grid 3" w:semiHidden="0" w:uiPriority="69" w:unhideWhenUsed="0"/>
+    <w:lsdException w:name="Dark List" w:semiHidden="0" w:uiPriority="70" w:unhideWhenUsed="0"/>
+    <w:lsdException w:name="Colorful Shading" w:semiHidden="0" w:uiPriority="71" w:unhideWhenUsed="0"/>
+    <w:lsdException w:name="Colorful List" w:semiHidden="0" w:uiPriority="72" w:unhideWhenUsed="0"/>
+    <w:lsdException w:name="Colorful Grid" w:semiHidden="0" w:uiPriority="73" w:unhideWhenUsed="0"/>
+    <w:lsdException w:name="Light Shading Accent 1" w:semiHidden="0" w:uiPriority="60" w:unhideWhenUsed="0"/>
+    <w:lsdException w:name="Light List Accent 1" w:semiHidden="0" w:uiPriority="61" w:unhideWhenUsed="0"/>
+    <w:lsdException w:name="Light Grid Accent 1" w:semiHidden="0" w:uiPriority="62" w:unhideWhenUsed="0"/>
+    <w:lsdException w:name="Medium Shading 1 Accent 1" w:semiHidden="0" w:uiPriority="63" w:unhideWhenUsed="0"/>
+    <w:lsdException w:name="Medium Shading 2 Accent 1" w:semiHidden="0" w:uiPriority="64" w:unhideWhenUsed="0"/>
+    <w:lsdException w:name="Medium List 1 Accent 1" w:semiHidden="0" w:uiPriority="65" w:unhideWhenUsed="0"/>
+    <w:lsdException w:name="Revision" w:unhideWhenUsed="0"/>
+    <w:lsdException w:name="List Paragraph" w:semiHidden="0" w:uiPriority="34" w:unhideWhenUsed="0" w:qFormat="1"/>
+    <w:lsdException w:name="Quote" w:semiHidden="0" w:uiPriority="29" w:unhideWhenUsed="0" w:qFormat="1"/>
+    <w:lsdException w:name="Intense Quote" w:semiHidden="0" w:uiPriority="30" w:unhideWhenUsed="0" w:qFormat="1"/>
+    <w:lsdException w:name="Medium List 2 Accent 1" w:semiHidden="0" w:uiPriority="66" w:unhideWhenUsed="0"/>
+    <w:lsdException w:name="Medium Grid 1 Accent 1" w:semiHidden="0" w:uiPriority="67" w:unhideWhenUsed="0"/>
+    <w:lsdException w:name="Medium Grid 2 Accent 1" w:semiHidden="0" w:uiPriority="68" w:unhideWhenUsed="0"/>
+    <w:lsdException w:name="Medium Grid 3 Accent 1" w:semiHidden="0" w:uiPriority="69" w:unhideWhenUsed="0"/>
+    <w:lsdException w:name="Dark List Accent 1" w:semiHidden="0" w:uiPriority="70" w:unhideWhenUsed="0"/>
+    <w:lsdException w:name="Colorful Shading Accent 1" w:semiHidden="0" w:uiPriority="71" w:unhideWhenUsed="0"/>
+    <w:lsdException w:name="Colorful List Accent 1" w:semiHidden="0" w:uiPriority="72" w:unhideWhenUsed="0"/>
+    <w:lsdException w:name="Colorful Grid Accent 1" w:semiHidden="0" w:uiPriority="73" w:unhideWhenUsed="0"/>
+    <w:lsdException w:name="Light Shading Accent 2" w:semiHidden="0" w:uiPriority="60" w:unhideWhenUsed="0"/>
+    <w:lsdException w:name="Light List Accent 2" w:semiHidden="0" w:uiPriority="61" w:unhideWhenUsed="0"/>
+    <w:lsdException w:name="Light Grid Accent 2" w:semiHidden="0" w:uiPriority="62" w:unhideWhenUsed="0"/>
+    <w:lsdException w:name="Medium Shading 1 Accent 2" w:semiHidden="0" w:uiPriority="63" w:unhideWhenUsed="0"/>
+    <w:lsdException w:name="Medium Shading 2 Accent 2" w:semiHidden="0" w:uiPriority="64" w:unhideWhenUsed="0"/>
+    <w:lsdException w:name="Medium List 1 Accent 2" w:semiHidden="0" w:uiPriority="65" w:unhideWhenUsed="0"/>
+    <w:lsdException w:name="Medium List 2 Accent 2" w:semiHidden="0" w:uiPriority="66" w:unhideWhenUsed="0"/>
+    <w:lsdException w:name="Medium Grid 1 Accent 2" w:semiHidden="0" w:uiPriority="67" w:unhideWhenUsed="0"/>
+    <w:lsdException w:name="Medium Grid 2 Accent 2" w:semiHidden="0" w:uiPriority="68" w:unhideWhenUsed="0"/>
+    <w:lsdException w:name="Medium Grid 3 Accent 2" w:semiHidden="0" w:uiPriority="69" w:unhideWhenUsed="0"/>
+    <w:lsdException w:name="Dark List Accent 2" w:semiHidden="0" w:uiPriority="70" w:unhideWhenUsed="0"/>
+    <w:lsdException w:name="Colorful Shading Accent 2" w:semiHidden="0" w:uiPriority="71" w:unhideWhenUsed="0"/>
+    <w:lsdException w:name="Colorful List Accent 2" w:semiHidden="0" w:uiPriority="72" w:unhideWhenUsed="0"/>
+    <w:lsdException w:name="Colorful Grid Accent 2" w:semiHidden="0" w:uiPriority="73" w:unhideWhenUsed="0"/>
+    <w:lsdException w:name="Light Shading Accent 3" w:semiHidden="0" w:uiPriority="60" w:unhideWhenUsed="0"/>
+    <w:lsdException w:name="Light List Accent 3" w:semiHidden="0" w:uiPriority="61" w:unhideWhenUsed="0"/>
+    <w:lsdException w:name="Light Grid Accent 3" w:semiHidden="0" w:uiPriority="62" w:unhideWhenUsed="0"/>
+    <w:lsdException w:name="Medium Shading 1 Accent 3" w:semiHidden="0" w:uiPriority="63" w:unhideWhenUsed="0"/>
+    <w:lsdException w:name="Medium Shading 2 Accent 3" w:semiHidden="0" w:uiPriority="64" w:unhideWhenUsed="0"/>
+    <w:lsdException w:name="Medium List 1 Accent 3" w:semiHidden="0" w:uiPriority="65" w:unhideWhenUsed="0"/>
+    <w:lsdException w:name="Medium List 2 Accent 3" w:semiHidden="0" w:uiPriority="66" w:unhideWhenUsed="0"/>
+    <w:lsdException w:name="Medium Grid 1 Accent 3" w:semiHidden="0" w:uiPriority="67" w:unhideWhenUsed="0"/>
+    <w:lsdException w:name="Medium Grid 2 Accent 3" w:semiHidden="0" w:uiPriority="68" w:unhideWhenUsed="0"/>
+    <w:lsdException w:name="Medium Grid 3 Accent 3" w:semiHidden="0" w:uiPriority="69" w:unhideWhenUsed="0"/>
+    <w:lsdException w:name="Dark List Accent 3" w:semiHidden="0" w:uiPriority="70" w:unhideWhenUsed="0"/>
+    <w:lsdException w:name="Colorful Shading Accent 3" w:semiHidden="0" w:uiPriority="71" w:unhideWhenUsed="0"/>
+    <w:lsdException w:name="Colorful List Accent 3" w:semiHidden="0" w:uiPriority="72" w:unhideWhenUsed="0"/>
+    <w:lsdException w:name="Colorful Grid Accent 3" w:semiHidden="0" w:uiPriority="73" w:unhideWhenUsed="0"/>
+    <w:lsdException w:name="Light Shading Accent 4" w:semiHidden="0" w:uiPriority="60" w:unhideWhenUsed="0"/>
+    <w:lsdException w:name="Light List Accent 4" w:semiHidden="0" w:uiPriority="61" w:unhideWhenUsed="0"/>
+    <w:lsdException w:name="Light Grid Accent 4" w:semiHidden="0" w:uiPriority="62" w:unhideWhenUsed="0"/>
+    <w:lsdException w:name="Medium Shading 1 Accent 4" w:semiHidden="0" w:uiPriority="63" w:unhideWhenUsed="0"/>
+    <w:lsdException w:name="Medium Shading 2 Accent 4" w:semiHidden="0" w:uiPriority="64" w:unhideWhenUsed="0"/>
+    <w:lsdException w:name="Medium List 1 Accent 4" w:semiHidden="0" w:uiPriority="65" w:unhideWhenUsed="0"/>
+    <w:lsdException w:name="Medium List 2 Accent 4" w:semiHidden="0" w:uiPriority="66" w:unhideWhenUsed="0"/>
+    <w:lsdException w:name="Medium Grid 1 Accent 4" w:semiHidden="0" w:uiPriority="67" w:unhideWhenUsed="0"/>
+    <w:lsdException w:name="Medium Grid 2 Accent 4" w:semiHidden="0" w:uiPriority="68" w:unhideWhenUsed="0"/>
+    <w:lsdException w:name="Medium Grid 3 Accent 4" w:semiHidden="0" w:uiPriority="69" w:unhideWhenUsed="0"/>
+    <w:lsdException w:name="Dark List Accent 4" w:semiHidden="0" w:uiPriority="70" w:unhideWhenUsed="0"/>
+    <w:lsdException w:name="Colorful Shading Accent 4" w:semiHidden="0" w:uiPriority="71" w:unhideWhenUsed="0"/>
+    <w:lsdException w:name="Colorful List Accent 4" w:semiHidden="0" w:uiPriority="72" w:unhideWhenUsed="0"/>
+    <w:lsdException w:name="Colorful Grid Accent 4" w:semiHidden="0" w:uiPriority="73" w:unhideWhenUsed="0"/>
+    <w:lsdException w:name="Light Shading Accent 5" w:semiHidden="0" w:uiPriority="60" w:unhideWhenUsed="0"/>
+    <w:lsdException w:name="Light List Accent 5" w:semiHidden="0" w:uiPriority="61" w:unhideWhenUsed="0"/>
+    <w:lsdException w:name="Light Grid Accent 5" w:semiHidden="0" w:uiPriority="62" w:unhideWhenUsed="0"/>
+    <w:lsdException w:name="Medium Shading 1 Accent 5" w:semiHidden="0" w:uiPriority="63" w:unhideWhenUsed="0"/>
+    <w:lsdException w:name="Medium Shading 2 Accent 5" w:semiHidden="0" w:uiPriority="64" w:unhideWhenUsed="0"/>
+    <w:lsdException w:name="Medium List 1 Accent 5" w:semiHidden="0" w:uiPriority="65" w:unhideWhenUsed="0"/>
+    <w:lsdException w:name="Medium List 2 Accent 5" w:semiHidden="0" w:uiPriority="66" w:unhideWhenUsed="0"/>
+    <w:lsdException w:name="Medium Grid 1 Accent 5" w:semiHidden="0" w:uiPriority="67" w:unhideWhenUsed="0"/>
+    <w:lsdException w:name="Medium Grid 2 Accent 5" w:semiHidden="0" w:uiPriority="68" w:unhideWhenUsed="0"/>
+    <w:lsdException w:name="Medium Grid 3 Accent 5" w:semiHidden="0" w:uiPriority="69" w:unhideWhenUsed="0"/>
+    <w:lsdException w:name="Dark List Accent 5" w:semiHidden="0" w:uiPriority="70" w:unhideWhenUsed="0"/>
+    <w:lsdException w:name="Colorful Shading Accent 5" w:semiHidden="0" w:uiPriority="71" w:unhideWhenUsed="0"/>
+    <w:lsdException w:name="Colorful List Accent 5" w:semiHidden="0" w:uiPriority="72" w:unhideWhenUsed="0"/>
+    <w:lsdException w:name="Colorful Grid Accent 5" w:semiHidden="0" w:uiPriority="73" w:unhideWhenUsed="0"/>
+    <w:lsdException w:name="Light Shading Accent 6" w:semiHidden="0" w:uiPriority="60" w:unhideWhenUsed="0"/>
+    <w:lsdException w:name="Light List Accent 6" w:semiHidden="0" w:uiPriority="61" w:unhideWhenUsed="0"/>
+    <w:lsdException w:name="Light Grid Accent 6" w:semiHidden="0" w:uiPriority="62" w:unhideWhenUsed="0"/>
+    <w:lsdException w:name="Medium Shading 1 Accent 6" w:semiHidden="0" w:uiPriority="63" w:unhideWhenUsed="0"/>
+    <w:lsdException w:name="Medium Shading 2 Accent 6" w:semiHidden="0" w:uiPriority="64" w:unhideWhenUsed="0"/>
+    <w:lsdException w:name="Medium List 1 Accent 6" w:semiHidden="0" w:uiPriority="65" w:unhideWhenUsed="0"/>
+    <w:lsdException w:name="Medium List 2 Accent 6" w:semiHidden="0" w:uiPriority="66" w:unhideWhenUsed="0"/>
+    <w:lsdException w:name="Medium Grid 1 Accent 6" w:semiHidden="0" w:uiPriority="67" w:unhideWhenUsed="0"/>
+    <w:lsdException w:name="Medium Grid 2 Accent 6" w:semiHidden="0" w:uiPriority="68" w:unhideWhenUsed="0"/>
+    <w:lsdException w:name="Medium Grid 3 Accent 6" w:semiHidden="0" w:uiPriority="69" w:unhideWhenUsed="0"/>
+    <w:lsdException w:name="Dark List Accent 6" w:semiHidden="0" w:uiPriority="70" w:unhideWhenUsed="0"/>
+    <w:lsdException w:name="Colorful Shading Accent 6" w:semiHidden="0" w:uiPriority="71" w:unhideWhenUsed="0"/>
+    <w:lsdException w:name="Colorful List Accent 6" w:semiHidden="0" w:uiPriority="72" w:unhideWhenUsed="0"/>
+    <w:lsdException w:name="Colorful Grid Accent 6" w:semiHidden="0" w:uiPriority="73" w:unhideWhenUsed="0"/>
+    <w:lsdException w:name="Subtle Emphasis" w:semiHidden="0" w:uiPriority="19" w:unhideWhenUsed="0" w:qFormat="1"/>
+    <w:lsdException w:name="Intense Emphasis" w:semiHidden="0" w:uiPriority="21" w:unhideWhenUsed="0" w:qFormat="1"/>
+    <w:lsdException w:name="Subtle Reference" w:semiHidden="0" w:uiPriority="31" w:unhideWhenUsed="0" w:qFormat="1"/>
+    <w:lsdException w:name="Intense Reference" w:semiHidden="0" w:uiPriority="32" w:unhideWhenUsed="0" w:qFormat="1"/>
+    <w:lsdException w:name="Book Title" w:semiHidden="0" w:uiPriority="33" w:unhideWhenUsed="0" w:qFormat="1"/>
+    <w:lsdException w:name="Bibliography" w:uiPriority="37"/>
+    <w:lsdException w:name="TOC Heading" w:uiPriority="39" w:qFormat="1"/>
+  </w:latentStyles>
+  <w:style w:type="paragraph" w:default="1" w:styleId="Normal">
+    <w:name w:val="Normal"/>
+    <w:qFormat/>
+  </w:style>
+  <w:style w:type="character" w:default="1" w:styleId="DefaultParagraphFont">
+    <w:name w:val="Default Paragraph Font"/>
+    <w:uiPriority w:val="1"/>
+    <w:semiHidden/>
+    <w:unhideWhenUsed/>
+  </w:style>
+  <w:style w:type="table" w:default="1" w:styleId="TableNormal">
+    <w:name w:val="Normal Table"/>
+    <w:uiPriority w:val="99"/>
+    <w:semiHidden/>
+    <w:unhideWhenUsed/>
+    <w:tblPr>
+      <w:tblInd w:w="0" w:type="dxa"/>
+      <w:tblCellMar>
+        <w:top w:w="0" w:type="dxa"/>
+        <w:left w:w="108" w:type="dxa"/>
+        <w:bottom w:w="0" w:type="dxa"/>
+        <w:right w:w="108" w:type="dxa"/>
+      </w:tblCellMar>
+    </w:tblPr>
+  </w:style>
+  <w:style w:type="numbering" w:default="1" w:styleId="NoList">
+    <w:name w:val="No List"/>
+    <w:uiPriority w:val="99"/>
+    <w:semiHidden/>
+    <w:unhideWhenUsed/>
   </w:style>
 </w:styles>
 </file>

</xml_diff>